<commit_message>
Modified the Documentation file
</commit_message>
<xml_diff>
--- a/Documentation.docx
+++ b/Documentation.docx
@@ -56,6 +56,178 @@
     </w:p>
     <w:p>
       <w:pPr>
+        <w:keepNext/>
+        <w:ind w:left="360"/>
+      </w:pPr>
+      <w:r>
+        <w:drawing>
+          <wp:inline distT="0" distB="0" distL="0" distR="0" wp14:anchorId="59759691" wp14:editId="29F1B0F0">
+            <wp:extent cx="5731510" cy="4415790"/>
+            <wp:effectExtent l="19050" t="19050" r="21590" b="22860"/>
+            <wp:docPr id="1" name="Picture 1"/>
+            <wp:cNvGraphicFramePr>
+              <a:graphicFrameLocks xmlns:a="http://schemas.openxmlformats.org/drawingml/2006/main" noChangeAspect="1"/>
+            </wp:cNvGraphicFramePr>
+            <a:graphic xmlns:a="http://schemas.openxmlformats.org/drawingml/2006/main">
+              <a:graphicData uri="http://schemas.openxmlformats.org/drawingml/2006/picture">
+                <pic:pic xmlns:pic="http://schemas.openxmlformats.org/drawingml/2006/picture">
+                  <pic:nvPicPr>
+                    <pic:cNvPr id="1" name=""/>
+                    <pic:cNvPicPr/>
+                  </pic:nvPicPr>
+                  <pic:blipFill>
+                    <a:blip r:embed="rId5"/>
+                    <a:stretch>
+                      <a:fillRect/>
+                    </a:stretch>
+                  </pic:blipFill>
+                  <pic:spPr>
+                    <a:xfrm>
+                      <a:off x="0" y="0"/>
+                      <a:ext cx="5731510" cy="4415790"/>
+                    </a:xfrm>
+                    <a:prstGeom prst="rect">
+                      <a:avLst/>
+                    </a:prstGeom>
+                    <a:ln>
+                      <a:solidFill>
+                        <a:schemeClr val="tx1"/>
+                      </a:solidFill>
+                    </a:ln>
+                  </pic:spPr>
+                </pic:pic>
+              </a:graphicData>
+            </a:graphic>
+          </wp:inline>
+        </w:drawing>
+      </w:r>
+    </w:p>
+    <w:p>
+      <w:pPr>
+        <w:pStyle w:val="Caption"/>
+        <w:jc w:val="center"/>
+      </w:pPr>
+      <w:r>
+        <w:t xml:space="preserve">Figure </w:t>
+      </w:r>
+      <w:r>
+        <w:fldChar w:fldCharType="begin"/>
+      </w:r>
+      <w:r>
+        <w:instrText xml:space="preserve"> SEQ Figure \* ARABIC </w:instrText>
+      </w:r>
+      <w:r>
+        <w:fldChar w:fldCharType="separate"/>
+      </w:r>
+      <w:r>
+        <w:rPr>
+          <w:noProof/>
+        </w:rPr>
+        <w:t>1</w:t>
+      </w:r>
+      <w:r>
+        <w:fldChar w:fldCharType="end"/>
+      </w:r>
+      <w:r>
+        <w:t xml:space="preserve"> STM Pinout</w:t>
+      </w:r>
+    </w:p>
+    <w:p>
+      <w:pPr>
+        <w:keepNext/>
+      </w:pPr>
+      <w:r>
+        <w:rPr>
+          <w:noProof/>
+          <w:lang w:eastAsia="en-IN"/>
+        </w:rPr>
+        <w:lastRenderedPageBreak/>
+        <w:drawing>
+          <wp:inline distT="0" distB="0" distL="0" distR="0">
+            <wp:extent cx="5731510" cy="4430854"/>
+            <wp:effectExtent l="19050" t="19050" r="21590" b="27305"/>
+            <wp:docPr id="2" name="Picture 2" descr="E:\proffessional stuff\scaledge\Internal_Project\BLOCK DIAGRAM.png"/>
+            <wp:cNvGraphicFramePr>
+              <a:graphicFrameLocks xmlns:a="http://schemas.openxmlformats.org/drawingml/2006/main" noChangeAspect="1"/>
+            </wp:cNvGraphicFramePr>
+            <a:graphic xmlns:a="http://schemas.openxmlformats.org/drawingml/2006/main">
+              <a:graphicData uri="http://schemas.openxmlformats.org/drawingml/2006/picture">
+                <pic:pic xmlns:pic="http://schemas.openxmlformats.org/drawingml/2006/picture">
+                  <pic:nvPicPr>
+                    <pic:cNvPr id="0" name="Picture 1" descr="E:\proffessional stuff\scaledge\Internal_Project\BLOCK DIAGRAM.png"/>
+                    <pic:cNvPicPr>
+                      <a:picLocks noChangeAspect="1" noChangeArrowheads="1"/>
+                    </pic:cNvPicPr>
+                  </pic:nvPicPr>
+                  <pic:blipFill>
+                    <a:blip r:embed="rId6">
+                      <a:extLst>
+                        <a:ext uri="{28A0092B-C50C-407E-A947-70E740481C1C}">
+                          <a14:useLocalDpi xmlns:a14="http://schemas.microsoft.com/office/drawing/2010/main" val="0"/>
+                        </a:ext>
+                      </a:extLst>
+                    </a:blip>
+                    <a:srcRect/>
+                    <a:stretch>
+                      <a:fillRect/>
+                    </a:stretch>
+                  </pic:blipFill>
+                  <pic:spPr bwMode="auto">
+                    <a:xfrm>
+                      <a:off x="0" y="0"/>
+                      <a:ext cx="5731510" cy="4430854"/>
+                    </a:xfrm>
+                    <a:prstGeom prst="rect">
+                      <a:avLst/>
+                    </a:prstGeom>
+                    <a:noFill/>
+                    <a:ln>
+                      <a:solidFill>
+                        <a:schemeClr val="tx1"/>
+                      </a:solidFill>
+                    </a:ln>
+                  </pic:spPr>
+                </pic:pic>
+              </a:graphicData>
+            </a:graphic>
+          </wp:inline>
+        </w:drawing>
+      </w:r>
+    </w:p>
+    <w:p>
+      <w:pPr>
+        <w:pStyle w:val="Caption"/>
+        <w:jc w:val="center"/>
+      </w:pPr>
+      <w:r>
+        <w:t xml:space="preserve">Figure </w:t>
+      </w:r>
+      <w:r>
+        <w:fldChar w:fldCharType="begin"/>
+      </w:r>
+      <w:r>
+        <w:instrText xml:space="preserve"> SEQ Figure \* ARABIC </w:instrText>
+      </w:r>
+      <w:r>
+        <w:fldChar w:fldCharType="separate"/>
+      </w:r>
+      <w:r>
+        <w:rPr>
+          <w:noProof/>
+        </w:rPr>
+        <w:t>2</w:t>
+      </w:r>
+      <w:r>
+        <w:fldChar w:fldCharType="end"/>
+      </w:r>
+      <w:r>
+        <w:t xml:space="preserve"> BLOCK diagram</w:t>
+      </w:r>
+      <w:bookmarkStart w:id="0" w:name="_GoBack"/>
+      <w:bookmarkEnd w:id="0"/>
+    </w:p>
+    <w:p>
+      <w:pPr>
         <w:pStyle w:val="Heading1"/>
       </w:pPr>
       <w:r>
@@ -132,8 +304,6 @@
       <w:r>
         <w:t>It should contain LED buttons to turn ON/OFF LEDs.</w:t>
       </w:r>
-      <w:bookmarkStart w:id="0" w:name="_GoBack"/>
-      <w:bookmarkEnd w:id="0"/>
     </w:p>
     <w:p>
       <w:pPr>
@@ -146,6 +316,772 @@
           <w:lang w:val="en-US"/>
         </w:rPr>
         <w:t xml:space="preserve"> </w:t>
+      </w:r>
+    </w:p>
+    <w:p>
+      <w:pPr>
+        <w:rPr>
+          <w:lang w:val="en-US"/>
+        </w:rPr>
+      </w:pPr>
+      <w:r>
+        <w:rPr>
+          <w:lang w:val="en-US"/>
+        </w:rPr>
+        <w:br w:type="page"/>
+      </w:r>
+    </w:p>
+    <w:p>
+      <w:pPr>
+        <w:pStyle w:val="Heading1"/>
+        <w:rPr>
+          <w:lang w:val="en-US"/>
+        </w:rPr>
+      </w:pPr>
+      <w:r>
+        <w:rPr>
+          <w:lang w:val="en-US"/>
+        </w:rPr>
+        <w:lastRenderedPageBreak/>
+        <w:t>4PIN NTC Thermistor Temperature Sensor Module</w:t>
+      </w:r>
+    </w:p>
+    <w:p>
+      <w:pPr>
+        <w:rPr>
+          <w:lang w:val="en-US"/>
+        </w:rPr>
+      </w:pPr>
+    </w:p>
+    <w:p>
+      <w:pPr>
+        <w:pStyle w:val="Heading2"/>
+        <w:rPr>
+          <w:lang w:val="en-US"/>
+        </w:rPr>
+      </w:pPr>
+      <w:r>
+        <w:rPr>
+          <w:lang w:val="en-US"/>
+        </w:rPr>
+        <w:t>Understanding the analog:</w:t>
+      </w:r>
+    </w:p>
+    <w:p>
+      <w:pPr>
+        <w:rPr>
+          <w:lang w:val="en-US"/>
+        </w:rPr>
+      </w:pPr>
+      <w:r>
+        <w:rPr>
+          <w:lang w:val="en-US"/>
+        </w:rPr>
+        <w:t>Controller works on 0 to 5V range</w:t>
+      </w:r>
+    </w:p>
+    <w:p>
+      <w:pPr>
+        <w:rPr>
+          <w:lang w:val="en-US"/>
+        </w:rPr>
+      </w:pPr>
+      <w:r>
+        <w:rPr>
+          <w:lang w:val="en-US"/>
+        </w:rPr>
+        <w:t>Whatever the value we get in the range of 0 to 5V controller convert it into 0 to 1023 numbers</w:t>
+      </w:r>
+    </w:p>
+    <w:p>
+      <w:pPr>
+        <w:rPr>
+          <w:lang w:val="en-US"/>
+        </w:rPr>
+      </w:pPr>
+      <w:r>
+        <w:rPr>
+          <w:lang w:val="en-US"/>
+        </w:rPr>
+        <w:t>By this method: ((0 to 5V) / (max Voltage ) * 1024) -1</w:t>
+      </w:r>
+      <w:r>
+        <w:rPr>
+          <w:lang w:val="en-US"/>
+        </w:rPr>
+        <w:t xml:space="preserve">      //1024 came from 2^10 because of 10 bit resolution of the ADC used in Arduino this number (1024) depends on the resolution of the ADC peripheral that is being used in microcontroller</w:t>
+      </w:r>
+    </w:p>
+    <w:p>
+      <w:pPr>
+        <w:rPr>
+          <w:lang w:val="en-US"/>
+        </w:rPr>
+      </w:pPr>
+      <w:r>
+        <w:rPr>
+          <w:lang w:val="en-US"/>
+        </w:rPr>
+        <w:t>Example</w:t>
+      </w:r>
+      <w:r>
+        <w:rPr>
+          <w:lang w:val="en-US"/>
+        </w:rPr>
+        <w:t>: ((2.5/5)*1024) -1) will give 512-1=511</w:t>
+      </w:r>
+    </w:p>
+    <w:p>
+      <w:pPr>
+        <w:rPr>
+          <w:lang w:val="en-US"/>
+        </w:rPr>
+      </w:pPr>
+    </w:p>
+    <w:p>
+      <w:pPr>
+        <w:pStyle w:val="Heading2"/>
+        <w:rPr>
+          <w:lang w:val="en-US"/>
+        </w:rPr>
+      </w:pPr>
+      <w:r>
+        <w:rPr>
+          <w:lang w:val="en-US"/>
+        </w:rPr>
+        <w:t>General information</w:t>
+      </w:r>
+    </w:p>
+    <w:p>
+      <w:pPr>
+        <w:pStyle w:val="ListParagraph"/>
+        <w:numPr>
+          <w:ilvl w:val="0"/>
+          <w:numId w:val="6"/>
+        </w:numPr>
+        <w:rPr>
+          <w:lang w:val="en-US"/>
+        </w:rPr>
+      </w:pPr>
+      <w:r>
+        <w:rPr>
+          <w:lang w:val="en-US"/>
+        </w:rPr>
+        <w:t>Low cost and small size</w:t>
+      </w:r>
+    </w:p>
+    <w:p>
+      <w:pPr>
+        <w:pStyle w:val="ListParagraph"/>
+        <w:numPr>
+          <w:ilvl w:val="0"/>
+          <w:numId w:val="6"/>
+        </w:numPr>
+        <w:rPr>
+          <w:lang w:val="en-US"/>
+        </w:rPr>
+      </w:pPr>
+      <w:r>
+        <w:rPr>
+          <w:lang w:val="en-US"/>
+        </w:rPr>
+        <w:t>Possible change to its threshold</w:t>
+      </w:r>
+    </w:p>
+    <w:p>
+      <w:pPr>
+        <w:pStyle w:val="ListParagraph"/>
+        <w:numPr>
+          <w:ilvl w:val="0"/>
+          <w:numId w:val="6"/>
+        </w:numPr>
+        <w:rPr>
+          <w:lang w:val="en-US"/>
+        </w:rPr>
+      </w:pPr>
+      <w:r>
+        <w:rPr>
+          <w:lang w:val="en-US"/>
+        </w:rPr>
+        <w:t>Temperature detection ranges from 20 to 80 degree Celsius</w:t>
+      </w:r>
+    </w:p>
+    <w:p>
+      <w:pPr>
+        <w:pStyle w:val="ListParagraph"/>
+        <w:numPr>
+          <w:ilvl w:val="0"/>
+          <w:numId w:val="6"/>
+        </w:numPr>
+        <w:rPr>
+          <w:lang w:val="en-US"/>
+        </w:rPr>
+      </w:pPr>
+      <w:r>
+        <w:rPr>
+          <w:lang w:val="en-US"/>
+        </w:rPr>
+        <w:t>Working voltage 3.3V-5V</w:t>
+      </w:r>
+    </w:p>
+    <w:p>
+      <w:pPr>
+        <w:pStyle w:val="ListParagraph"/>
+        <w:numPr>
+          <w:ilvl w:val="0"/>
+          <w:numId w:val="6"/>
+        </w:numPr>
+        <w:rPr>
+          <w:lang w:val="en-US"/>
+        </w:rPr>
+      </w:pPr>
+      <w:r>
+        <w:rPr>
+          <w:lang w:val="en-US"/>
+        </w:rPr>
+        <w:t>wide voltage comparator LM393</w:t>
+      </w:r>
+    </w:p>
+    <w:p>
+      <w:pPr>
+        <w:rPr>
+          <w:b/>
+          <w:lang w:val="en-US"/>
+        </w:rPr>
+      </w:pPr>
+      <w:r>
+        <w:rPr>
+          <w:b/>
+          <w:lang w:val="en-US"/>
+        </w:rPr>
+        <w:t>Steps to get the value of the temperature out of voltage ratings:</w:t>
+      </w:r>
+    </w:p>
+    <w:p>
+      <w:pPr>
+        <w:rPr>
+          <w:lang w:val="en-US"/>
+        </w:rPr>
+      </w:pPr>
+    </w:p>
+    <w:p>
+      <w:pPr>
+        <w:rPr>
+          <w:lang w:val="en-US"/>
+        </w:rPr>
+      </w:pPr>
+      <w:r>
+        <w:rPr>
+          <w:lang w:val="en-US"/>
+        </w:rPr>
+        <w:t xml:space="preserve">1 / </w:t>
+      </w:r>
+      <w:proofErr w:type="gramStart"/>
+      <w:r>
+        <w:rPr>
+          <w:lang w:val="en-US"/>
+        </w:rPr>
+        <w:t>( log</w:t>
+      </w:r>
+      <w:proofErr w:type="gramEnd"/>
+      <w:r>
+        <w:rPr>
+          <w:lang w:val="en-US"/>
+        </w:rPr>
+        <w:t>(SERIES_RESISTOR / (1023/(analog value) – 1)) / BCOEFFICIENT + 1 / (</w:t>
+      </w:r>
+      <w:proofErr w:type="spellStart"/>
+      <w:r>
+        <w:rPr>
+          <w:lang w:val="en-US"/>
+        </w:rPr>
+        <w:t>TempNom</w:t>
+      </w:r>
+      <w:proofErr w:type="spellEnd"/>
+      <w:r>
+        <w:rPr>
+          <w:lang w:val="en-US"/>
+        </w:rPr>
+        <w:t xml:space="preserve"> + 273.15) )   - 273.15 is final temperature value in </w:t>
+      </w:r>
+      <w:proofErr w:type="spellStart"/>
+      <w:r>
+        <w:rPr>
+          <w:lang w:val="en-US"/>
+        </w:rPr>
+        <w:t>celcius</w:t>
+      </w:r>
+      <w:proofErr w:type="spellEnd"/>
+    </w:p>
+    <w:p>
+      <w:pPr>
+        <w:rPr>
+          <w:lang w:val="en-US"/>
+        </w:rPr>
+      </w:pPr>
+    </w:p>
+    <w:p>
+      <w:pPr>
+        <w:rPr>
+          <w:b/>
+          <w:lang w:val="en-US"/>
+        </w:rPr>
+      </w:pPr>
+      <w:r>
+        <w:rPr>
+          <w:b/>
+          <w:lang w:val="en-US"/>
+        </w:rPr>
+        <w:t>MACROS</w:t>
+      </w:r>
+    </w:p>
+    <w:p>
+      <w:pPr>
+        <w:rPr>
+          <w:lang w:val="en-US"/>
+        </w:rPr>
+      </w:pPr>
+      <w:r>
+        <w:rPr>
+          <w:lang w:val="en-US"/>
+        </w:rPr>
+        <w:t xml:space="preserve">#define THERMISTORNOMINAL 10000    </w:t>
+      </w:r>
+      <w:r>
+        <w:rPr>
+          <w:lang w:val="en-US"/>
+        </w:rPr>
+        <w:t xml:space="preserve"> </w:t>
+      </w:r>
+      <w:r>
+        <w:rPr>
+          <w:lang w:val="en-US"/>
+        </w:rPr>
+        <w:t>// resistance of t</w:t>
+      </w:r>
+      <w:r>
+        <w:rPr>
+          <w:lang w:val="en-US"/>
+        </w:rPr>
+        <w:t>h</w:t>
+      </w:r>
+      <w:r>
+        <w:rPr>
+          <w:lang w:val="en-US"/>
+        </w:rPr>
+        <w:t xml:space="preserve">ermistor at 25 degrees C  </w:t>
+      </w:r>
+    </w:p>
+    <w:p>
+      <w:pPr>
+        <w:rPr>
+          <w:lang w:val="en-US"/>
+        </w:rPr>
+      </w:pPr>
+      <w:r>
+        <w:rPr>
+          <w:lang w:val="en-US"/>
+        </w:rPr>
+        <w:t>#define TEMPERATURENOMINAL</w:t>
+      </w:r>
+      <w:r>
+        <w:rPr>
+          <w:lang w:val="en-US"/>
+        </w:rPr>
+        <w:tab/>
+      </w:r>
+      <w:r>
+        <w:rPr>
+          <w:lang w:val="en-US"/>
+        </w:rPr>
+        <w:t xml:space="preserve">25   </w:t>
+      </w:r>
+    </w:p>
+    <w:p>
+      <w:pPr>
+        <w:rPr>
+          <w:lang w:val="en-US"/>
+        </w:rPr>
+      </w:pPr>
+      <w:r>
+        <w:rPr>
+          <w:lang w:val="en-US"/>
+        </w:rPr>
+        <w:t>#de</w:t>
+      </w:r>
+      <w:r>
+        <w:rPr>
+          <w:lang w:val="en-US"/>
+        </w:rPr>
+        <w:t>fine NUMSAMPLES</w:t>
+      </w:r>
+      <w:r>
+        <w:rPr>
+          <w:lang w:val="en-US"/>
+        </w:rPr>
+        <w:tab/>
+      </w:r>
+      <w:r>
+        <w:rPr>
+          <w:lang w:val="en-US"/>
+        </w:rPr>
+        <w:tab/>
+      </w:r>
+      <w:r>
+        <w:rPr>
+          <w:lang w:val="en-US"/>
+        </w:rPr>
+        <w:tab/>
+      </w:r>
+      <w:r>
+        <w:rPr>
+          <w:lang w:val="en-US"/>
+        </w:rPr>
+        <w:t>10</w:t>
+      </w:r>
+      <w:r>
+        <w:rPr>
+          <w:lang w:val="en-US"/>
+        </w:rPr>
+        <w:tab/>
+      </w:r>
+      <w:r>
+        <w:rPr>
+          <w:lang w:val="en-US"/>
+        </w:rPr>
+        <w:t>//</w:t>
+      </w:r>
+      <w:r>
+        <w:rPr>
+          <w:lang w:val="en-US"/>
+        </w:rPr>
+        <w:t>for we will be taking 10 samples</w:t>
+      </w:r>
+    </w:p>
+    <w:p>
+      <w:pPr>
+        <w:rPr>
+          <w:lang w:val="en-US"/>
+        </w:rPr>
+      </w:pPr>
+      <w:r>
+        <w:rPr>
+          <w:lang w:val="en-US"/>
+        </w:rPr>
+        <w:t xml:space="preserve">#define BCOEFFICIENT </w:t>
+      </w:r>
+      <w:r>
+        <w:rPr>
+          <w:lang w:val="en-US"/>
+        </w:rPr>
+        <w:tab/>
+      </w:r>
+      <w:r>
+        <w:rPr>
+          <w:lang w:val="en-US"/>
+        </w:rPr>
+        <w:tab/>
+      </w:r>
+      <w:r>
+        <w:rPr>
+          <w:lang w:val="en-US"/>
+        </w:rPr>
+        <w:tab/>
+      </w:r>
+      <w:r>
+        <w:rPr>
+          <w:lang w:val="en-US"/>
+        </w:rPr>
+        <w:t>3950</w:t>
+      </w:r>
+      <w:r>
+        <w:rPr>
+          <w:lang w:val="en-US"/>
+        </w:rPr>
+        <w:tab/>
+        <w:t>//Beta coefficient from datasheet</w:t>
+      </w:r>
+    </w:p>
+    <w:p>
+      <w:pPr>
+        <w:rPr>
+          <w:lang w:val="en-US"/>
+        </w:rPr>
+      </w:pPr>
+      <w:r>
+        <w:rPr>
+          <w:lang w:val="en-US"/>
+        </w:rPr>
+        <w:t>#define SERIESRESISTOR</w:t>
+      </w:r>
+      <w:r>
+        <w:rPr>
+          <w:lang w:val="en-US"/>
+        </w:rPr>
+        <w:tab/>
+      </w:r>
+      <w:r>
+        <w:rPr>
+          <w:lang w:val="en-US"/>
+        </w:rPr>
+        <w:tab/>
+      </w:r>
+      <w:r>
+        <w:rPr>
+          <w:lang w:val="en-US"/>
+        </w:rPr>
+        <w:t xml:space="preserve">10000    </w:t>
+      </w:r>
+      <w:r>
+        <w:rPr>
+          <w:lang w:val="en-US"/>
+        </w:rPr>
+        <w:t>//the value of the R1 resistor</w:t>
+      </w:r>
+    </w:p>
+    <w:p>
+      <w:pPr>
+        <w:rPr>
+          <w:lang w:val="en-US"/>
+        </w:rPr>
+      </w:pPr>
+    </w:p>
+    <w:p>
+      <w:pPr>
+        <w:rPr>
+          <w:b/>
+          <w:lang w:val="en-US"/>
+        </w:rPr>
+      </w:pPr>
+      <w:r>
+        <w:rPr>
+          <w:b/>
+          <w:lang w:val="en-US"/>
+        </w:rPr>
+        <w:t>Conversion:</w:t>
+      </w:r>
+    </w:p>
+    <w:p>
+      <w:pPr>
+        <w:rPr>
+          <w:lang w:val="en-US"/>
+        </w:rPr>
+      </w:pPr>
+      <w:r>
+        <w:rPr>
+          <w:lang w:val="en-US"/>
+        </w:rPr>
+        <w:t>//</w:t>
+      </w:r>
+      <w:proofErr w:type="spellStart"/>
+      <w:r>
+        <w:rPr>
+          <w:lang w:val="en-US"/>
+        </w:rPr>
+        <w:t>resistence</w:t>
+      </w:r>
+      <w:proofErr w:type="spellEnd"/>
+      <w:r>
+        <w:rPr>
+          <w:lang w:val="en-US"/>
+        </w:rPr>
+        <w:t xml:space="preserve"> to temperature</w:t>
+      </w:r>
+    </w:p>
+    <w:p>
+      <w:pPr>
+        <w:rPr>
+          <w:lang w:val="en-US"/>
+        </w:rPr>
+      </w:pPr>
+      <w:r>
+        <w:rPr>
+          <w:lang w:val="en-US"/>
+        </w:rPr>
+        <w:t xml:space="preserve">  </w:t>
+      </w:r>
+      <w:proofErr w:type="gramStart"/>
+      <w:r>
+        <w:rPr>
+          <w:lang w:val="en-US"/>
+        </w:rPr>
+        <w:t>float</w:t>
+      </w:r>
+      <w:proofErr w:type="gramEnd"/>
+      <w:r>
+        <w:rPr>
+          <w:lang w:val="en-US"/>
+        </w:rPr>
+        <w:t xml:space="preserve"> temperature;</w:t>
+      </w:r>
+    </w:p>
+    <w:p>
+      <w:pPr>
+        <w:rPr>
+          <w:lang w:val="en-US"/>
+        </w:rPr>
+      </w:pPr>
+      <w:r>
+        <w:rPr>
+          <w:lang w:val="en-US"/>
+        </w:rPr>
+        <w:t xml:space="preserve">  </w:t>
+      </w:r>
+      <w:proofErr w:type="gramStart"/>
+      <w:r>
+        <w:rPr>
+          <w:lang w:val="en-US"/>
+        </w:rPr>
+        <w:t>temperature</w:t>
+      </w:r>
+      <w:proofErr w:type="gramEnd"/>
+      <w:r>
+        <w:rPr>
+          <w:lang w:val="en-US"/>
+        </w:rPr>
+        <w:t xml:space="preserve"> = average / THERMISTORNOMINAL; </w:t>
+      </w:r>
+    </w:p>
+    <w:p>
+      <w:pPr>
+        <w:rPr>
+          <w:lang w:val="en-US"/>
+        </w:rPr>
+      </w:pPr>
+      <w:r>
+        <w:rPr>
+          <w:lang w:val="en-US"/>
+        </w:rPr>
+        <w:t xml:space="preserve">  </w:t>
+      </w:r>
+      <w:proofErr w:type="gramStart"/>
+      <w:r>
+        <w:rPr>
+          <w:lang w:val="en-US"/>
+        </w:rPr>
+        <w:t>temperature</w:t>
+      </w:r>
+      <w:proofErr w:type="gramEnd"/>
+      <w:r>
+        <w:rPr>
+          <w:lang w:val="en-US"/>
+        </w:rPr>
+        <w:t xml:space="preserve"> = log(temperature);   </w:t>
+      </w:r>
+      <w:r>
+        <w:rPr>
+          <w:lang w:val="en-US"/>
+        </w:rPr>
+        <w:t>//use math library for it</w:t>
+      </w:r>
+    </w:p>
+    <w:p>
+      <w:pPr>
+        <w:rPr>
+          <w:lang w:val="en-US"/>
+        </w:rPr>
+      </w:pPr>
+      <w:r>
+        <w:rPr>
+          <w:lang w:val="en-US"/>
+        </w:rPr>
+        <w:t xml:space="preserve">  </w:t>
+      </w:r>
+      <w:proofErr w:type="gramStart"/>
+      <w:r>
+        <w:rPr>
+          <w:lang w:val="en-US"/>
+        </w:rPr>
+        <w:t>temperature</w:t>
+      </w:r>
+      <w:proofErr w:type="gramEnd"/>
+      <w:r>
+        <w:rPr>
+          <w:lang w:val="en-US"/>
+        </w:rPr>
+        <w:t xml:space="preserve"> /= BCOEFFICIENT;                  </w:t>
+      </w:r>
+    </w:p>
+    <w:p>
+      <w:pPr>
+        <w:rPr>
+          <w:lang w:val="en-US"/>
+        </w:rPr>
+      </w:pPr>
+      <w:r>
+        <w:rPr>
+          <w:lang w:val="en-US"/>
+        </w:rPr>
+        <w:lastRenderedPageBreak/>
+        <w:t xml:space="preserve">  </w:t>
+      </w:r>
+      <w:proofErr w:type="gramStart"/>
+      <w:r>
+        <w:rPr>
+          <w:lang w:val="en-US"/>
+        </w:rPr>
+        <w:t>temperature</w:t>
+      </w:r>
+      <w:proofErr w:type="gramEnd"/>
+      <w:r>
+        <w:rPr>
+          <w:lang w:val="en-US"/>
+        </w:rPr>
+        <w:t xml:space="preserve"> += 1.0 / (TEMPERATURENOMINAL + 273.15); </w:t>
+      </w:r>
+    </w:p>
+    <w:p>
+      <w:pPr>
+        <w:rPr>
+          <w:lang w:val="en-US"/>
+        </w:rPr>
+      </w:pPr>
+      <w:r>
+        <w:rPr>
+          <w:lang w:val="en-US"/>
+        </w:rPr>
+        <w:t xml:space="preserve">  </w:t>
+      </w:r>
+      <w:proofErr w:type="gramStart"/>
+      <w:r>
+        <w:rPr>
+          <w:lang w:val="en-US"/>
+        </w:rPr>
+        <w:t>temperature</w:t>
+      </w:r>
+      <w:proofErr w:type="gramEnd"/>
+      <w:r>
+        <w:rPr>
+          <w:lang w:val="en-US"/>
+        </w:rPr>
+        <w:t xml:space="preserve"> = 1.0 / temperature;                 </w:t>
+      </w:r>
+    </w:p>
+    <w:p>
+      <w:pPr>
+        <w:rPr>
+          <w:lang w:val="en-US"/>
+        </w:rPr>
+      </w:pPr>
+      <w:r>
+        <w:rPr>
+          <w:lang w:val="en-US"/>
+        </w:rPr>
+        <w:t xml:space="preserve">  </w:t>
+      </w:r>
+      <w:proofErr w:type="gramStart"/>
+      <w:r>
+        <w:rPr>
+          <w:lang w:val="en-US"/>
+        </w:rPr>
+        <w:t>temperature</w:t>
+      </w:r>
+      <w:proofErr w:type="gramEnd"/>
+      <w:r>
+        <w:rPr>
+          <w:lang w:val="en-US"/>
+        </w:rPr>
+        <w:t xml:space="preserve"> -= 273.15;                         // convert to C</w:t>
       </w:r>
     </w:p>
     <w:sectPr>
@@ -419,6 +1355,92 @@
     </w:lvl>
   </w:abstractNum>
   <w:abstractNum w:abstractNumId="3" w15:restartNumberingAfterBreak="0">
+    <w:nsid w:val="46EC0BD9"/>
+    <w:multiLevelType w:val="hybridMultilevel"/>
+    <w:tmpl w:val="65DC0C76"/>
+    <w:lvl w:ilvl="0" w:tplc="4009000F">
+      <w:start w:val="1"/>
+      <w:numFmt w:val="decimal"/>
+      <w:lvlText w:val="%1."/>
+      <w:lvlJc w:val="left"/>
+      <w:pPr>
+        <w:ind w:left="1080" w:hanging="360"/>
+      </w:pPr>
+    </w:lvl>
+    <w:lvl w:ilvl="1" w:tplc="40090019" w:tentative="1">
+      <w:start w:val="1"/>
+      <w:numFmt w:val="lowerLetter"/>
+      <w:lvlText w:val="%2."/>
+      <w:lvlJc w:val="left"/>
+      <w:pPr>
+        <w:ind w:left="1800" w:hanging="360"/>
+      </w:pPr>
+    </w:lvl>
+    <w:lvl w:ilvl="2" w:tplc="4009001B" w:tentative="1">
+      <w:start w:val="1"/>
+      <w:numFmt w:val="lowerRoman"/>
+      <w:lvlText w:val="%3."/>
+      <w:lvlJc w:val="right"/>
+      <w:pPr>
+        <w:ind w:left="2520" w:hanging="180"/>
+      </w:pPr>
+    </w:lvl>
+    <w:lvl w:ilvl="3" w:tplc="4009000F" w:tentative="1">
+      <w:start w:val="1"/>
+      <w:numFmt w:val="decimal"/>
+      <w:lvlText w:val="%4."/>
+      <w:lvlJc w:val="left"/>
+      <w:pPr>
+        <w:ind w:left="3240" w:hanging="360"/>
+      </w:pPr>
+    </w:lvl>
+    <w:lvl w:ilvl="4" w:tplc="40090019" w:tentative="1">
+      <w:start w:val="1"/>
+      <w:numFmt w:val="lowerLetter"/>
+      <w:lvlText w:val="%5."/>
+      <w:lvlJc w:val="left"/>
+      <w:pPr>
+        <w:ind w:left="3960" w:hanging="360"/>
+      </w:pPr>
+    </w:lvl>
+    <w:lvl w:ilvl="5" w:tplc="4009001B" w:tentative="1">
+      <w:start w:val="1"/>
+      <w:numFmt w:val="lowerRoman"/>
+      <w:lvlText w:val="%6."/>
+      <w:lvlJc w:val="right"/>
+      <w:pPr>
+        <w:ind w:left="4680" w:hanging="180"/>
+      </w:pPr>
+    </w:lvl>
+    <w:lvl w:ilvl="6" w:tplc="4009000F" w:tentative="1">
+      <w:start w:val="1"/>
+      <w:numFmt w:val="decimal"/>
+      <w:lvlText w:val="%7."/>
+      <w:lvlJc w:val="left"/>
+      <w:pPr>
+        <w:ind w:left="5400" w:hanging="360"/>
+      </w:pPr>
+    </w:lvl>
+    <w:lvl w:ilvl="7" w:tplc="40090019" w:tentative="1">
+      <w:start w:val="1"/>
+      <w:numFmt w:val="lowerLetter"/>
+      <w:lvlText w:val="%8."/>
+      <w:lvlJc w:val="left"/>
+      <w:pPr>
+        <w:ind w:left="6120" w:hanging="360"/>
+      </w:pPr>
+    </w:lvl>
+    <w:lvl w:ilvl="8" w:tplc="4009001B" w:tentative="1">
+      <w:start w:val="1"/>
+      <w:numFmt w:val="lowerRoman"/>
+      <w:lvlText w:val="%9."/>
+      <w:lvlJc w:val="right"/>
+      <w:pPr>
+        <w:ind w:left="6840" w:hanging="180"/>
+      </w:pPr>
+    </w:lvl>
+  </w:abstractNum>
+  <w:abstractNum w:abstractNumId="4" w15:restartNumberingAfterBreak="0">
     <w:nsid w:val="5F5D4739"/>
     <w:multiLevelType w:val="hybridMultilevel"/>
     <w:tmpl w:val="1EE23E1C"/>
@@ -531,7 +1553,7 @@
       </w:rPr>
     </w:lvl>
   </w:abstractNum>
-  <w:abstractNum w:abstractNumId="4" w15:restartNumberingAfterBreak="0">
+  <w:abstractNum w:abstractNumId="5" w15:restartNumberingAfterBreak="0">
     <w:nsid w:val="7A6C4396"/>
     <w:multiLevelType w:val="hybridMultilevel"/>
     <w:tmpl w:val="14C4E558"/>
@@ -617,20 +1639,139 @@
       </w:pPr>
     </w:lvl>
   </w:abstractNum>
+  <w:abstractNum w:abstractNumId="6" w15:restartNumberingAfterBreak="0">
+    <w:nsid w:val="7C774049"/>
+    <w:multiLevelType w:val="hybridMultilevel"/>
+    <w:tmpl w:val="FA6A72F6"/>
+    <w:lvl w:ilvl="0" w:tplc="40090001">
+      <w:start w:val="1"/>
+      <w:numFmt w:val="bullet"/>
+      <w:lvlText w:val=""/>
+      <w:lvlJc w:val="left"/>
+      <w:pPr>
+        <w:ind w:left="720" w:hanging="360"/>
+      </w:pPr>
+      <w:rPr>
+        <w:rFonts w:ascii="Symbol" w:hAnsi="Symbol" w:hint="default"/>
+      </w:rPr>
+    </w:lvl>
+    <w:lvl w:ilvl="1" w:tplc="40090003" w:tentative="1">
+      <w:start w:val="1"/>
+      <w:numFmt w:val="bullet"/>
+      <w:lvlText w:val="o"/>
+      <w:lvlJc w:val="left"/>
+      <w:pPr>
+        <w:ind w:left="1440" w:hanging="360"/>
+      </w:pPr>
+      <w:rPr>
+        <w:rFonts w:ascii="Courier New" w:hAnsi="Courier New" w:cs="Courier New" w:hint="default"/>
+      </w:rPr>
+    </w:lvl>
+    <w:lvl w:ilvl="2" w:tplc="40090005" w:tentative="1">
+      <w:start w:val="1"/>
+      <w:numFmt w:val="bullet"/>
+      <w:lvlText w:val=""/>
+      <w:lvlJc w:val="left"/>
+      <w:pPr>
+        <w:ind w:left="2160" w:hanging="360"/>
+      </w:pPr>
+      <w:rPr>
+        <w:rFonts w:ascii="Wingdings" w:hAnsi="Wingdings" w:hint="default"/>
+      </w:rPr>
+    </w:lvl>
+    <w:lvl w:ilvl="3" w:tplc="40090001" w:tentative="1">
+      <w:start w:val="1"/>
+      <w:numFmt w:val="bullet"/>
+      <w:lvlText w:val=""/>
+      <w:lvlJc w:val="left"/>
+      <w:pPr>
+        <w:ind w:left="2880" w:hanging="360"/>
+      </w:pPr>
+      <w:rPr>
+        <w:rFonts w:ascii="Symbol" w:hAnsi="Symbol" w:hint="default"/>
+      </w:rPr>
+    </w:lvl>
+    <w:lvl w:ilvl="4" w:tplc="40090003" w:tentative="1">
+      <w:start w:val="1"/>
+      <w:numFmt w:val="bullet"/>
+      <w:lvlText w:val="o"/>
+      <w:lvlJc w:val="left"/>
+      <w:pPr>
+        <w:ind w:left="3600" w:hanging="360"/>
+      </w:pPr>
+      <w:rPr>
+        <w:rFonts w:ascii="Courier New" w:hAnsi="Courier New" w:cs="Courier New" w:hint="default"/>
+      </w:rPr>
+    </w:lvl>
+    <w:lvl w:ilvl="5" w:tplc="40090005" w:tentative="1">
+      <w:start w:val="1"/>
+      <w:numFmt w:val="bullet"/>
+      <w:lvlText w:val=""/>
+      <w:lvlJc w:val="left"/>
+      <w:pPr>
+        <w:ind w:left="4320" w:hanging="360"/>
+      </w:pPr>
+      <w:rPr>
+        <w:rFonts w:ascii="Wingdings" w:hAnsi="Wingdings" w:hint="default"/>
+      </w:rPr>
+    </w:lvl>
+    <w:lvl w:ilvl="6" w:tplc="40090001" w:tentative="1">
+      <w:start w:val="1"/>
+      <w:numFmt w:val="bullet"/>
+      <w:lvlText w:val=""/>
+      <w:lvlJc w:val="left"/>
+      <w:pPr>
+        <w:ind w:left="5040" w:hanging="360"/>
+      </w:pPr>
+      <w:rPr>
+        <w:rFonts w:ascii="Symbol" w:hAnsi="Symbol" w:hint="default"/>
+      </w:rPr>
+    </w:lvl>
+    <w:lvl w:ilvl="7" w:tplc="40090003" w:tentative="1">
+      <w:start w:val="1"/>
+      <w:numFmt w:val="bullet"/>
+      <w:lvlText w:val="o"/>
+      <w:lvlJc w:val="left"/>
+      <w:pPr>
+        <w:ind w:left="5760" w:hanging="360"/>
+      </w:pPr>
+      <w:rPr>
+        <w:rFonts w:ascii="Courier New" w:hAnsi="Courier New" w:cs="Courier New" w:hint="default"/>
+      </w:rPr>
+    </w:lvl>
+    <w:lvl w:ilvl="8" w:tplc="40090005" w:tentative="1">
+      <w:start w:val="1"/>
+      <w:numFmt w:val="bullet"/>
+      <w:lvlText w:val=""/>
+      <w:lvlJc w:val="left"/>
+      <w:pPr>
+        <w:ind w:left="6480" w:hanging="360"/>
+      </w:pPr>
+      <w:rPr>
+        <w:rFonts w:ascii="Wingdings" w:hAnsi="Wingdings" w:hint="default"/>
+      </w:rPr>
+    </w:lvl>
+  </w:abstractNum>
   <w:num w:numId="1">
-    <w:abstractNumId w:val="3"/>
+    <w:abstractNumId w:val="4"/>
   </w:num>
   <w:num w:numId="2">
     <w:abstractNumId w:val="1"/>
   </w:num>
   <w:num w:numId="3">
-    <w:abstractNumId w:val="4"/>
+    <w:abstractNumId w:val="5"/>
   </w:num>
   <w:num w:numId="4">
     <w:abstractNumId w:val="2"/>
   </w:num>
   <w:num w:numId="5">
     <w:abstractNumId w:val="0"/>
+  </w:num>
+  <w:num w:numId="6">
+    <w:abstractNumId w:val="6"/>
+  </w:num>
+  <w:num w:numId="7">
+    <w:abstractNumId w:val="3"/>
   </w:num>
 </w:numbering>
 </file>
@@ -1050,6 +2191,28 @@
       <w:szCs w:val="32"/>
     </w:rPr>
   </w:style>
+  <w:style w:type="paragraph" w:styleId="Heading2">
+    <w:name w:val="heading 2"/>
+    <w:basedOn w:val="Normal"/>
+    <w:next w:val="Normal"/>
+    <w:link w:val="Heading2Char"/>
+    <w:uiPriority w:val="9"/>
+    <w:unhideWhenUsed/>
+    <w:qFormat/>
+    <w:rsid w:val="00B01ECD"/>
+    <w:pPr>
+      <w:keepNext/>
+      <w:keepLines/>
+      <w:spacing w:before="40" w:after="0"/>
+      <w:outlineLvl w:val="1"/>
+    </w:pPr>
+    <w:rPr>
+      <w:rFonts w:asciiTheme="majorHAnsi" w:eastAsiaTheme="majorEastAsia" w:hAnsiTheme="majorHAnsi" w:cstheme="majorBidi"/>
+      <w:color w:val="2E74B5" w:themeColor="accent1" w:themeShade="BF"/>
+      <w:sz w:val="26"/>
+      <w:szCs w:val="26"/>
+    </w:rPr>
+  </w:style>
   <w:style w:type="character" w:default="1" w:styleId="DefaultParagraphFont">
     <w:name w:val="Default Paragraph Font"/>
     <w:uiPriority w:val="1"/>
@@ -1100,6 +2263,38 @@
       <w:ind w:left="720"/>
       <w:contextualSpacing/>
     </w:pPr>
+  </w:style>
+  <w:style w:type="character" w:customStyle="1" w:styleId="Heading2Char">
+    <w:name w:val="Heading 2 Char"/>
+    <w:basedOn w:val="DefaultParagraphFont"/>
+    <w:link w:val="Heading2"/>
+    <w:uiPriority w:val="9"/>
+    <w:rsid w:val="00B01ECD"/>
+    <w:rPr>
+      <w:rFonts w:asciiTheme="majorHAnsi" w:eastAsiaTheme="majorEastAsia" w:hAnsiTheme="majorHAnsi" w:cstheme="majorBidi"/>
+      <w:color w:val="2E74B5" w:themeColor="accent1" w:themeShade="BF"/>
+      <w:sz w:val="26"/>
+      <w:szCs w:val="26"/>
+    </w:rPr>
+  </w:style>
+  <w:style w:type="paragraph" w:styleId="Caption">
+    <w:name w:val="caption"/>
+    <w:basedOn w:val="Normal"/>
+    <w:next w:val="Normal"/>
+    <w:uiPriority w:val="35"/>
+    <w:unhideWhenUsed/>
+    <w:qFormat/>
+    <w:rsid w:val="007C4678"/>
+    <w:pPr>
+      <w:spacing w:after="200" w:line="240" w:lineRule="auto"/>
+    </w:pPr>
+    <w:rPr>
+      <w:i/>
+      <w:iCs/>
+      <w:color w:val="44546A" w:themeColor="text2"/>
+      <w:sz w:val="18"/>
+      <w:szCs w:val="18"/>
+    </w:rPr>
   </w:style>
 </w:styles>
 </file>

</xml_diff>